<commit_message>
menambahkan : 1. catatan
memperbaiki :
1. timesheet
</commit_message>
<xml_diff>
--- a/Catatan Bosnet.docx
+++ b/Catatan Bosnet.docx
@@ -57,15 +57,7 @@
       </w:r>
       <w:proofErr w:type="spellEnd"/>
       <w:r>
-        <w:t xml:space="preserve"> </w:t>
-      </w:r>
-      <w:proofErr w:type="spellStart"/>
-      <w:r>
-        <w:t>ke</w:t>
-      </w:r>
-      <w:proofErr w:type="spellEnd"/>
-      <w:r>
-        <w:t xml:space="preserve"> C:/Bosnet/Bin</w:t>
+        <w:t xml:space="preserve"> ke C:/Bosnet/Bin</w:t>
       </w:r>
     </w:p>
     <w:p>
@@ -604,7 +596,10 @@
         <w:t>o:</w:t>
       </w:r>
       <w:r>
-        <w:t>SQN</w:t>
+        <w:t>F</w:t>
+      </w:r>
+      <w:r>
+        <w:t>QN</w:t>
       </w:r>
       <w:proofErr w:type="spellEnd"/>
     </w:p>

</xml_diff>